<commit_message>
documentation and class diagram after
</commit_message>
<xml_diff>
--- a/MallProject/documentation/M226a_Mall-Project_Lacarta.docx
+++ b/MallProject/documentation/M226a_Mall-Project_Lacarta.docx
@@ -113,6 +113,8 @@
           <w:lang w:val="fr-CH"/>
         </w:rPr>
       </w:pPr>
+      <w:proofErr w:type="spellStart"/>
+      <w:proofErr w:type="gramStart"/>
       <w:r>
         <w:rPr>
           <w:sz w:val="20"/>
@@ -121,6 +123,7 @@
         </w:rPr>
         <w:t>Filename</w:t>
       </w:r>
+      <w:proofErr w:type="spellEnd"/>
       <w:r>
         <w:rPr>
           <w:sz w:val="20"/>
@@ -129,6 +132,7 @@
         </w:rPr>
         <w:t>:</w:t>
       </w:r>
+      <w:proofErr w:type="gramEnd"/>
       <w:r>
         <w:rPr>
           <w:sz w:val="20"/>
@@ -397,33 +401,47 @@
         <w:pStyle w:val="berschrift1"/>
       </w:pPr>
       <w:bookmarkStart w:id="20" w:name="_Toc85939342"/>
+      <w:proofErr w:type="spellStart"/>
       <w:r>
         <w:lastRenderedPageBreak/>
         <w:t>Introduction</w:t>
       </w:r>
       <w:bookmarkEnd w:id="20"/>
+      <w:proofErr w:type="spellEnd"/>
     </w:p>
     <w:p>
       <w:pPr>
         <w:rPr>
           <w:sz w:val="24"/>
           <w:szCs w:val="24"/>
+          <w:lang w:val="en-US"/>
         </w:rPr>
       </w:pPr>
       <w:r>
         <w:rPr>
           <w:sz w:val="24"/>
           <w:szCs w:val="24"/>
-          <w:lang w:val="fr-CH"/>
+          <w:lang w:val="en-US"/>
         </w:rPr>
-        <w:t xml:space="preserve">Our mission is to create a project according to specifications. </w:t>
+        <w:t>Our mission is to create a project according to specifications. This is to be implemented with the programming language Java. In addition, the whole work must be documented in detail</w:t>
       </w:r>
+      <w:proofErr w:type="gramStart"/>
       <w:r>
         <w:rPr>
           <w:sz w:val="24"/>
           <w:szCs w:val="24"/>
+          <w:lang w:val="en-US"/>
         </w:rPr>
-        <w:t xml:space="preserve">This is to be implemented with the programming language Java. In addition, the whole work must be documented in detail.  This </w:t>
+        <w:t xml:space="preserve">.  </w:t>
+      </w:r>
+      <w:proofErr w:type="gramEnd"/>
+      <w:r>
+        <w:rPr>
+          <w:sz w:val="24"/>
+          <w:szCs w:val="24"/>
+          <w:lang w:val="en-US"/>
+        </w:rPr>
+        <w:t xml:space="preserve">This </w:t>
       </w:r>
       <w:r>
         <w:rPr>
@@ -437,6 +455,7 @@
         <w:rPr>
           <w:sz w:val="24"/>
           <w:szCs w:val="24"/>
+          <w:lang w:val="en-US"/>
         </w:rPr>
         <w:t xml:space="preserve"> things like the class diagram. At the end we will present our work.</w:t>
       </w:r>
@@ -446,6 +465,7 @@
         <w:rPr>
           <w:sz w:val="24"/>
           <w:szCs w:val="24"/>
+          <w:lang w:val="en-US"/>
         </w:rPr>
       </w:pPr>
     </w:p>
@@ -453,21 +473,25 @@
       <w:pPr>
         <w:pStyle w:val="berschrift1"/>
       </w:pPr>
+      <w:proofErr w:type="spellStart"/>
       <w:r>
         <w:t>Planning</w:t>
       </w:r>
+      <w:proofErr w:type="spellEnd"/>
     </w:p>
     <w:p>
       <w:pPr>
         <w:rPr>
           <w:sz w:val="24"/>
           <w:szCs w:val="24"/>
+          <w:lang w:val="en-US"/>
         </w:rPr>
       </w:pPr>
       <w:r>
         <w:rPr>
           <w:sz w:val="24"/>
           <w:szCs w:val="24"/>
+          <w:lang w:val="en-US"/>
         </w:rPr>
         <w:t>For my planning I use the Gantt system. With this I get a complete overview of my planning.</w:t>
       </w:r>
@@ -479,12 +503,12 @@
         <w:tblLook w:val="04A0" w:firstRow="1" w:lastRow="0" w:firstColumn="1" w:lastColumn="0" w:noHBand="0" w:noVBand="1"/>
       </w:tblPr>
       <w:tblGrid>
-        <w:gridCol w:w="1409"/>
-        <w:gridCol w:w="1569"/>
-        <w:gridCol w:w="1571"/>
-        <w:gridCol w:w="1571"/>
-        <w:gridCol w:w="1571"/>
-        <w:gridCol w:w="1540"/>
+        <w:gridCol w:w="1832"/>
+        <w:gridCol w:w="1486"/>
+        <w:gridCol w:w="1488"/>
+        <w:gridCol w:w="1488"/>
+        <w:gridCol w:w="1488"/>
+        <w:gridCol w:w="1449"/>
       </w:tblGrid>
       <w:tr>
         <w:trPr>
@@ -499,6 +523,7 @@
               <w:rPr>
                 <w:sz w:val="24"/>
                 <w:szCs w:val="24"/>
+                <w:lang w:val="en-US"/>
               </w:rPr>
             </w:pPr>
           </w:p>
@@ -616,18 +641,45 @@
                 <w:szCs w:val="24"/>
               </w:rPr>
             </w:pPr>
+            <w:proofErr w:type="spellStart"/>
             <w:r>
               <w:rPr>
                 <w:sz w:val="24"/>
                 <w:szCs w:val="24"/>
               </w:rPr>
-              <w:t>Choose project</w:t>
+              <w:t>Choose</w:t>
             </w:r>
+            <w:proofErr w:type="spellEnd"/>
+            <w:r>
+              <w:rPr>
+                <w:sz w:val="24"/>
+                <w:szCs w:val="24"/>
+              </w:rPr>
+              <w:t xml:space="preserve"> </w:t>
+            </w:r>
+            <w:proofErr w:type="spellStart"/>
+            <w:r>
+              <w:rPr>
+                <w:sz w:val="24"/>
+                <w:szCs w:val="24"/>
+              </w:rPr>
+              <w:t>project</w:t>
+            </w:r>
+            <w:proofErr w:type="spellEnd"/>
+          </w:p>
+          <w:p>
+            <w:pPr>
+              <w:rPr>
+                <w:sz w:val="24"/>
+                <w:szCs w:val="24"/>
+              </w:rPr>
+            </w:pPr>
           </w:p>
         </w:tc>
         <w:tc>
           <w:tcPr>
             <w:tcW w:w="1569" w:type="dxa"/>
+            <w:shd w:val="clear" w:color="auto" w:fill="8DB3E2" w:themeFill="text2" w:themeFillTint="66"/>
           </w:tcPr>
           <w:p>
             <w:pPr>
@@ -703,6 +755,7 @@
                 <w:szCs w:val="24"/>
               </w:rPr>
             </w:pPr>
+            <w:proofErr w:type="spellStart"/>
             <w:r>
               <w:rPr>
                 <w:sz w:val="24"/>
@@ -710,11 +763,21 @@
               </w:rPr>
               <w:t>Planning</w:t>
             </w:r>
+            <w:proofErr w:type="spellEnd"/>
+          </w:p>
+          <w:p>
+            <w:pPr>
+              <w:rPr>
+                <w:sz w:val="24"/>
+                <w:szCs w:val="24"/>
+              </w:rPr>
+            </w:pPr>
           </w:p>
         </w:tc>
         <w:tc>
           <w:tcPr>
             <w:tcW w:w="1569" w:type="dxa"/>
+            <w:shd w:val="clear" w:color="auto" w:fill="8DB3E2" w:themeFill="text2" w:themeFillTint="66"/>
           </w:tcPr>
           <w:p>
             <w:pPr>
@@ -790,18 +853,36 @@
                 <w:szCs w:val="24"/>
               </w:rPr>
             </w:pPr>
+            <w:proofErr w:type="spellStart"/>
             <w:r>
               <w:rPr>
                 <w:sz w:val="24"/>
                 <w:szCs w:val="24"/>
               </w:rPr>
-              <w:t>Class-Diagram</w:t>
+              <w:t>Git</w:t>
             </w:r>
+            <w:proofErr w:type="spellEnd"/>
+            <w:r>
+              <w:rPr>
+                <w:sz w:val="24"/>
+                <w:szCs w:val="24"/>
+              </w:rPr>
+              <w:t>-Hub</w:t>
+            </w:r>
+          </w:p>
+          <w:p>
+            <w:pPr>
+              <w:rPr>
+                <w:sz w:val="24"/>
+                <w:szCs w:val="24"/>
+              </w:rPr>
+            </w:pPr>
           </w:p>
         </w:tc>
         <w:tc>
           <w:tcPr>
             <w:tcW w:w="1569" w:type="dxa"/>
+            <w:shd w:val="clear" w:color="auto" w:fill="8DB3E2" w:themeFill="text2" w:themeFillTint="66"/>
           </w:tcPr>
           <w:p>
             <w:pPr>
@@ -877,11 +958,27 @@
                 <w:szCs w:val="24"/>
               </w:rPr>
             </w:pPr>
+            <w:r>
+              <w:rPr>
+                <w:sz w:val="24"/>
+                <w:szCs w:val="24"/>
+              </w:rPr>
+              <w:t>Use-Cases</w:t>
+            </w:r>
+          </w:p>
+          <w:p>
+            <w:pPr>
+              <w:rPr>
+                <w:sz w:val="24"/>
+                <w:szCs w:val="24"/>
+              </w:rPr>
+            </w:pPr>
           </w:p>
         </w:tc>
         <w:tc>
           <w:tcPr>
             <w:tcW w:w="1569" w:type="dxa"/>
+            <w:shd w:val="clear" w:color="auto" w:fill="8DB3E2" w:themeFill="text2" w:themeFillTint="66"/>
           </w:tcPr>
           <w:p>
             <w:pPr>
@@ -957,6 +1054,30 @@
                 <w:szCs w:val="24"/>
               </w:rPr>
             </w:pPr>
+            <w:r>
+              <w:rPr>
+                <w:sz w:val="24"/>
+                <w:szCs w:val="24"/>
+              </w:rPr>
+              <w:t xml:space="preserve">Class </w:t>
+            </w:r>
+            <w:proofErr w:type="spellStart"/>
+            <w:r>
+              <w:rPr>
+                <w:sz w:val="24"/>
+                <w:szCs w:val="24"/>
+              </w:rPr>
+              <w:t>diagram</w:t>
+            </w:r>
+            <w:proofErr w:type="spellEnd"/>
+          </w:p>
+          <w:p>
+            <w:pPr>
+              <w:rPr>
+                <w:sz w:val="24"/>
+                <w:szCs w:val="24"/>
+              </w:rPr>
+            </w:pPr>
           </w:p>
         </w:tc>
         <w:tc>
@@ -975,6 +1096,7 @@
         <w:tc>
           <w:tcPr>
             <w:tcW w:w="1571" w:type="dxa"/>
+            <w:shd w:val="clear" w:color="auto" w:fill="8DB3E2" w:themeFill="text2" w:themeFillTint="66"/>
           </w:tcPr>
           <w:p>
             <w:pPr>
@@ -1037,6 +1159,21 @@
                 <w:szCs w:val="24"/>
               </w:rPr>
             </w:pPr>
+            <w:r>
+              <w:rPr>
+                <w:sz w:val="24"/>
+                <w:szCs w:val="24"/>
+              </w:rPr>
+              <w:t>Coding</w:t>
+            </w:r>
+          </w:p>
+          <w:p>
+            <w:pPr>
+              <w:rPr>
+                <w:sz w:val="24"/>
+                <w:szCs w:val="24"/>
+              </w:rPr>
+            </w:pPr>
           </w:p>
         </w:tc>
         <w:tc>
@@ -1055,6 +1192,7 @@
         <w:tc>
           <w:tcPr>
             <w:tcW w:w="1571" w:type="dxa"/>
+            <w:shd w:val="clear" w:color="auto" w:fill="8DB3E2" w:themeFill="text2" w:themeFillTint="66"/>
           </w:tcPr>
           <w:p>
             <w:pPr>
@@ -1068,6 +1206,7 @@
         <w:tc>
           <w:tcPr>
             <w:tcW w:w="1571" w:type="dxa"/>
+            <w:shd w:val="clear" w:color="auto" w:fill="8DB3E2" w:themeFill="text2" w:themeFillTint="66"/>
           </w:tcPr>
           <w:p>
             <w:pPr>
@@ -1081,6 +1220,7 @@
         <w:tc>
           <w:tcPr>
             <w:tcW w:w="1571" w:type="dxa"/>
+            <w:shd w:val="clear" w:color="auto" w:fill="8DB3E2" w:themeFill="text2" w:themeFillTint="66"/>
           </w:tcPr>
           <w:p>
             <w:pPr>
@@ -1094,6 +1234,7 @@
         <w:tc>
           <w:tcPr>
             <w:tcW w:w="1540" w:type="dxa"/>
+            <w:shd w:val="clear" w:color="auto" w:fill="8DB3E2" w:themeFill="text2" w:themeFillTint="66"/>
           </w:tcPr>
           <w:p>
             <w:pPr>
@@ -1117,6 +1258,21 @@
                 <w:szCs w:val="24"/>
               </w:rPr>
             </w:pPr>
+            <w:r>
+              <w:rPr>
+                <w:sz w:val="24"/>
+                <w:szCs w:val="24"/>
+              </w:rPr>
+              <w:t>Java-Doc</w:t>
+            </w:r>
+          </w:p>
+          <w:p>
+            <w:pPr>
+              <w:rPr>
+                <w:sz w:val="24"/>
+                <w:szCs w:val="24"/>
+              </w:rPr>
+            </w:pPr>
           </w:p>
         </w:tc>
         <w:tc>
@@ -1161,6 +1317,7 @@
         <w:tc>
           <w:tcPr>
             <w:tcW w:w="1571" w:type="dxa"/>
+            <w:shd w:val="clear" w:color="auto" w:fill="8DB3E2" w:themeFill="text2" w:themeFillTint="66"/>
           </w:tcPr>
           <w:p>
             <w:pPr>
@@ -1174,6 +1331,413 @@
         <w:tc>
           <w:tcPr>
             <w:tcW w:w="1540" w:type="dxa"/>
+            <w:shd w:val="clear" w:color="auto" w:fill="8DB3E2" w:themeFill="text2" w:themeFillTint="66"/>
+          </w:tcPr>
+          <w:p>
+            <w:pPr>
+              <w:rPr>
+                <w:sz w:val="24"/>
+                <w:szCs w:val="24"/>
+              </w:rPr>
+            </w:pPr>
+          </w:p>
+        </w:tc>
+      </w:tr>
+      <w:tr>
+        <w:tc>
+          <w:tcPr>
+            <w:tcW w:w="1409" w:type="dxa"/>
+          </w:tcPr>
+          <w:p>
+            <w:pPr>
+              <w:rPr>
+                <w:sz w:val="24"/>
+                <w:szCs w:val="24"/>
+              </w:rPr>
+            </w:pPr>
+            <w:r>
+              <w:rPr>
+                <w:sz w:val="24"/>
+                <w:szCs w:val="24"/>
+              </w:rPr>
+              <w:t>J-Unit</w:t>
+            </w:r>
+          </w:p>
+          <w:p>
+            <w:pPr>
+              <w:rPr>
+                <w:sz w:val="24"/>
+                <w:szCs w:val="24"/>
+              </w:rPr>
+            </w:pPr>
+          </w:p>
+        </w:tc>
+        <w:tc>
+          <w:tcPr>
+            <w:tcW w:w="1569" w:type="dxa"/>
+          </w:tcPr>
+          <w:p>
+            <w:pPr>
+              <w:rPr>
+                <w:sz w:val="24"/>
+                <w:szCs w:val="24"/>
+              </w:rPr>
+            </w:pPr>
+          </w:p>
+        </w:tc>
+        <w:tc>
+          <w:tcPr>
+            <w:tcW w:w="1571" w:type="dxa"/>
+          </w:tcPr>
+          <w:p>
+            <w:pPr>
+              <w:rPr>
+                <w:sz w:val="24"/>
+                <w:szCs w:val="24"/>
+              </w:rPr>
+            </w:pPr>
+          </w:p>
+        </w:tc>
+        <w:tc>
+          <w:tcPr>
+            <w:tcW w:w="1571" w:type="dxa"/>
+          </w:tcPr>
+          <w:p>
+            <w:pPr>
+              <w:rPr>
+                <w:sz w:val="24"/>
+                <w:szCs w:val="24"/>
+              </w:rPr>
+            </w:pPr>
+          </w:p>
+        </w:tc>
+        <w:tc>
+          <w:tcPr>
+            <w:tcW w:w="1571" w:type="dxa"/>
+          </w:tcPr>
+          <w:p>
+            <w:pPr>
+              <w:rPr>
+                <w:sz w:val="24"/>
+                <w:szCs w:val="24"/>
+              </w:rPr>
+            </w:pPr>
+          </w:p>
+        </w:tc>
+        <w:tc>
+          <w:tcPr>
+            <w:tcW w:w="1540" w:type="dxa"/>
+            <w:shd w:val="clear" w:color="auto" w:fill="8DB3E2" w:themeFill="text2" w:themeFillTint="66"/>
+          </w:tcPr>
+          <w:p>
+            <w:pPr>
+              <w:rPr>
+                <w:sz w:val="24"/>
+                <w:szCs w:val="24"/>
+              </w:rPr>
+            </w:pPr>
+          </w:p>
+        </w:tc>
+      </w:tr>
+      <w:tr>
+        <w:tc>
+          <w:tcPr>
+            <w:tcW w:w="1409" w:type="dxa"/>
+          </w:tcPr>
+          <w:p>
+            <w:pPr>
+              <w:rPr>
+                <w:sz w:val="24"/>
+                <w:szCs w:val="24"/>
+              </w:rPr>
+            </w:pPr>
+            <w:r>
+              <w:rPr>
+                <w:sz w:val="24"/>
+                <w:szCs w:val="24"/>
+              </w:rPr>
+              <w:t xml:space="preserve">Class </w:t>
+            </w:r>
+            <w:proofErr w:type="spellStart"/>
+            <w:r>
+              <w:rPr>
+                <w:sz w:val="24"/>
+                <w:szCs w:val="24"/>
+              </w:rPr>
+              <w:t>diagram</w:t>
+            </w:r>
+            <w:proofErr w:type="spellEnd"/>
+          </w:p>
+          <w:p>
+            <w:pPr>
+              <w:rPr>
+                <w:sz w:val="24"/>
+                <w:szCs w:val="24"/>
+              </w:rPr>
+            </w:pPr>
+          </w:p>
+        </w:tc>
+        <w:tc>
+          <w:tcPr>
+            <w:tcW w:w="1569" w:type="dxa"/>
+          </w:tcPr>
+          <w:p>
+            <w:pPr>
+              <w:rPr>
+                <w:sz w:val="24"/>
+                <w:szCs w:val="24"/>
+              </w:rPr>
+            </w:pPr>
+          </w:p>
+        </w:tc>
+        <w:tc>
+          <w:tcPr>
+            <w:tcW w:w="1571" w:type="dxa"/>
+          </w:tcPr>
+          <w:p>
+            <w:pPr>
+              <w:rPr>
+                <w:sz w:val="24"/>
+                <w:szCs w:val="24"/>
+              </w:rPr>
+            </w:pPr>
+          </w:p>
+        </w:tc>
+        <w:tc>
+          <w:tcPr>
+            <w:tcW w:w="1571" w:type="dxa"/>
+          </w:tcPr>
+          <w:p>
+            <w:pPr>
+              <w:rPr>
+                <w:sz w:val="24"/>
+                <w:szCs w:val="24"/>
+              </w:rPr>
+            </w:pPr>
+          </w:p>
+        </w:tc>
+        <w:tc>
+          <w:tcPr>
+            <w:tcW w:w="1571" w:type="dxa"/>
+          </w:tcPr>
+          <w:p>
+            <w:pPr>
+              <w:rPr>
+                <w:sz w:val="24"/>
+                <w:szCs w:val="24"/>
+              </w:rPr>
+            </w:pPr>
+          </w:p>
+        </w:tc>
+        <w:tc>
+          <w:tcPr>
+            <w:tcW w:w="1540" w:type="dxa"/>
+            <w:shd w:val="clear" w:color="auto" w:fill="8DB3E2" w:themeFill="text2" w:themeFillTint="66"/>
+          </w:tcPr>
+          <w:p>
+            <w:pPr>
+              <w:rPr>
+                <w:sz w:val="24"/>
+                <w:szCs w:val="24"/>
+              </w:rPr>
+            </w:pPr>
+          </w:p>
+        </w:tc>
+      </w:tr>
+      <w:tr>
+        <w:tc>
+          <w:tcPr>
+            <w:tcW w:w="1409" w:type="dxa"/>
+          </w:tcPr>
+          <w:p>
+            <w:pPr>
+              <w:rPr>
+                <w:sz w:val="24"/>
+                <w:szCs w:val="24"/>
+              </w:rPr>
+            </w:pPr>
+            <w:proofErr w:type="spellStart"/>
+            <w:r>
+              <w:rPr>
+                <w:sz w:val="24"/>
+                <w:szCs w:val="24"/>
+              </w:rPr>
+              <w:t>Sequence</w:t>
+            </w:r>
+            <w:proofErr w:type="spellEnd"/>
+            <w:r>
+              <w:rPr>
+                <w:sz w:val="24"/>
+                <w:szCs w:val="24"/>
+              </w:rPr>
+              <w:t xml:space="preserve"> </w:t>
+            </w:r>
+            <w:proofErr w:type="spellStart"/>
+            <w:r>
+              <w:rPr>
+                <w:sz w:val="24"/>
+                <w:szCs w:val="24"/>
+              </w:rPr>
+              <w:t>Diagram</w:t>
+            </w:r>
+            <w:proofErr w:type="spellEnd"/>
+          </w:p>
+        </w:tc>
+        <w:tc>
+          <w:tcPr>
+            <w:tcW w:w="1569" w:type="dxa"/>
+          </w:tcPr>
+          <w:p>
+            <w:pPr>
+              <w:rPr>
+                <w:sz w:val="24"/>
+                <w:szCs w:val="24"/>
+              </w:rPr>
+            </w:pPr>
+          </w:p>
+        </w:tc>
+        <w:tc>
+          <w:tcPr>
+            <w:tcW w:w="1571" w:type="dxa"/>
+          </w:tcPr>
+          <w:p>
+            <w:pPr>
+              <w:rPr>
+                <w:sz w:val="24"/>
+                <w:szCs w:val="24"/>
+              </w:rPr>
+            </w:pPr>
+          </w:p>
+        </w:tc>
+        <w:tc>
+          <w:tcPr>
+            <w:tcW w:w="1571" w:type="dxa"/>
+          </w:tcPr>
+          <w:p>
+            <w:pPr>
+              <w:rPr>
+                <w:sz w:val="24"/>
+                <w:szCs w:val="24"/>
+              </w:rPr>
+            </w:pPr>
+          </w:p>
+        </w:tc>
+        <w:tc>
+          <w:tcPr>
+            <w:tcW w:w="1571" w:type="dxa"/>
+          </w:tcPr>
+          <w:p>
+            <w:pPr>
+              <w:rPr>
+                <w:sz w:val="24"/>
+                <w:szCs w:val="24"/>
+              </w:rPr>
+            </w:pPr>
+          </w:p>
+        </w:tc>
+        <w:tc>
+          <w:tcPr>
+            <w:tcW w:w="1540" w:type="dxa"/>
+            <w:shd w:val="clear" w:color="auto" w:fill="8DB3E2" w:themeFill="text2" w:themeFillTint="66"/>
+          </w:tcPr>
+          <w:p>
+            <w:pPr>
+              <w:rPr>
+                <w:sz w:val="24"/>
+                <w:szCs w:val="24"/>
+              </w:rPr>
+            </w:pPr>
+          </w:p>
+        </w:tc>
+      </w:tr>
+      <w:tr>
+        <w:tc>
+          <w:tcPr>
+            <w:tcW w:w="1409" w:type="dxa"/>
+          </w:tcPr>
+          <w:p>
+            <w:pPr>
+              <w:rPr>
+                <w:sz w:val="24"/>
+                <w:szCs w:val="24"/>
+              </w:rPr>
+            </w:pPr>
+            <w:proofErr w:type="spellStart"/>
+            <w:r>
+              <w:rPr>
+                <w:sz w:val="24"/>
+                <w:szCs w:val="24"/>
+              </w:rPr>
+              <w:t>Documentation</w:t>
+            </w:r>
+            <w:proofErr w:type="spellEnd"/>
+          </w:p>
+          <w:p>
+            <w:pPr>
+              <w:rPr>
+                <w:sz w:val="24"/>
+                <w:szCs w:val="24"/>
+              </w:rPr>
+            </w:pPr>
+          </w:p>
+        </w:tc>
+        <w:tc>
+          <w:tcPr>
+            <w:tcW w:w="1569" w:type="dxa"/>
+          </w:tcPr>
+          <w:p>
+            <w:pPr>
+              <w:rPr>
+                <w:sz w:val="24"/>
+                <w:szCs w:val="24"/>
+              </w:rPr>
+            </w:pPr>
+          </w:p>
+        </w:tc>
+        <w:tc>
+          <w:tcPr>
+            <w:tcW w:w="1571" w:type="dxa"/>
+          </w:tcPr>
+          <w:p>
+            <w:pPr>
+              <w:rPr>
+                <w:sz w:val="24"/>
+                <w:szCs w:val="24"/>
+              </w:rPr>
+            </w:pPr>
+          </w:p>
+        </w:tc>
+        <w:tc>
+          <w:tcPr>
+            <w:tcW w:w="1571" w:type="dxa"/>
+          </w:tcPr>
+          <w:p>
+            <w:pPr>
+              <w:rPr>
+                <w:sz w:val="24"/>
+                <w:szCs w:val="24"/>
+              </w:rPr>
+            </w:pPr>
+          </w:p>
+        </w:tc>
+        <w:tc>
+          <w:tcPr>
+            <w:tcW w:w="1571" w:type="dxa"/>
+            <w:shd w:val="clear" w:color="auto" w:fill="8DB3E2" w:themeFill="text2" w:themeFillTint="66"/>
+          </w:tcPr>
+          <w:p>
+            <w:pPr>
+              <w:rPr>
+                <w:sz w:val="24"/>
+                <w:szCs w:val="24"/>
+              </w:rPr>
+            </w:pPr>
+          </w:p>
+        </w:tc>
+        <w:tc>
+          <w:tcPr>
+            <w:tcW w:w="1540" w:type="dxa"/>
+            <w:shd w:val="clear" w:color="auto" w:fill="8DB3E2" w:themeFill="text2" w:themeFillTint="66"/>
           </w:tcPr>
           <w:p>
             <w:pPr>
@@ -1194,8 +1758,226 @@
         </w:rPr>
       </w:pPr>
     </w:p>
+    <w:p>
+      <w:pPr>
+        <w:rPr>
+          <w:sz w:val="24"/>
+          <w:szCs w:val="24"/>
+        </w:rPr>
+      </w:pPr>
+    </w:p>
+    <w:p>
+      <w:pPr>
+        <w:rPr>
+          <w:sz w:val="24"/>
+          <w:szCs w:val="24"/>
+        </w:rPr>
+      </w:pPr>
+    </w:p>
+    <w:p>
+      <w:pPr>
+        <w:rPr>
+          <w:sz w:val="24"/>
+          <w:szCs w:val="24"/>
+        </w:rPr>
+      </w:pPr>
+    </w:p>
+    <w:p>
+      <w:pPr>
+        <w:rPr>
+          <w:sz w:val="24"/>
+          <w:szCs w:val="24"/>
+        </w:rPr>
+      </w:pPr>
+    </w:p>
+    <w:p>
+      <w:pPr>
+        <w:pStyle w:val="berschrift1"/>
+      </w:pPr>
+      <w:r>
+        <w:t>Use-Cases</w:t>
+      </w:r>
+    </w:p>
+    <w:p>
+      <w:r>
+        <w:drawing>
+          <wp:inline distT="0" distB="0" distL="0" distR="0" wp14:anchorId="016F26EA" wp14:editId="203488D2">
+            <wp:extent cx="5106113" cy="4858428"/>
+            <wp:effectExtent l="0" t="0" r="0" b="0"/>
+            <wp:docPr id="1" name="Grafik 1" descr="Ein Bild, das Text enthält.&#10;&#10;Automatisch generierte Beschreibung"/>
+            <wp:cNvGraphicFramePr>
+              <a:graphicFrameLocks xmlns:a="http://schemas.openxmlformats.org/drawingml/2006/main" noChangeAspect="1"/>
+            </wp:cNvGraphicFramePr>
+            <a:graphic xmlns:a="http://schemas.openxmlformats.org/drawingml/2006/main">
+              <a:graphicData uri="http://schemas.openxmlformats.org/drawingml/2006/picture">
+                <pic:pic xmlns:pic="http://schemas.openxmlformats.org/drawingml/2006/picture">
+                  <pic:nvPicPr>
+                    <pic:cNvPr id="1" name="Grafik 1" descr="Ein Bild, das Text enthält.&#10;&#10;Automatisch generierte Beschreibung"/>
+                    <pic:cNvPicPr/>
+                  </pic:nvPicPr>
+                  <pic:blipFill>
+                    <a:blip r:embed="rId20"/>
+                    <a:stretch>
+                      <a:fillRect/>
+                    </a:stretch>
+                  </pic:blipFill>
+                  <pic:spPr>
+                    <a:xfrm>
+                      <a:off x="0" y="0"/>
+                      <a:ext cx="5106113" cy="4858428"/>
+                    </a:xfrm>
+                    <a:prstGeom prst="rect">
+                      <a:avLst/>
+                    </a:prstGeom>
+                  </pic:spPr>
+                </pic:pic>
+              </a:graphicData>
+            </a:graphic>
+          </wp:inline>
+        </w:drawing>
+      </w:r>
+    </w:p>
+    <w:p/>
+    <w:p/>
+    <w:p/>
+    <w:p/>
+    <w:p/>
+    <w:p/>
+    <w:p/>
+    <w:p/>
+    <w:p/>
+    <w:p/>
+    <w:p/>
+    <w:p>
+      <w:pPr>
+        <w:pStyle w:val="berschrift1"/>
+      </w:pPr>
+      <w:r>
+        <w:lastRenderedPageBreak/>
+        <w:t>Class-</w:t>
+      </w:r>
+      <w:proofErr w:type="spellStart"/>
+      <w:r>
+        <w:t>Diagram</w:t>
+      </w:r>
+      <w:proofErr w:type="spellEnd"/>
+      <w:r>
+        <w:t xml:space="preserve"> (</w:t>
+      </w:r>
+      <w:proofErr w:type="spellStart"/>
+      <w:r>
+        <w:t>before</w:t>
+      </w:r>
+      <w:proofErr w:type="spellEnd"/>
+      <w:r>
+        <w:t>)</w:t>
+      </w:r>
+    </w:p>
+    <w:p>
+      <w:r>
+        <w:drawing>
+          <wp:inline distT="0" distB="0" distL="0" distR="0" wp14:anchorId="1F1934BD" wp14:editId="04C33C2B">
+            <wp:extent cx="5939790" cy="4366260"/>
+            <wp:effectExtent l="0" t="0" r="3810" b="0"/>
+            <wp:docPr id="5" name="Grafik 5"/>
+            <wp:cNvGraphicFramePr>
+              <a:graphicFrameLocks xmlns:a="http://schemas.openxmlformats.org/drawingml/2006/main" noChangeAspect="1"/>
+            </wp:cNvGraphicFramePr>
+            <a:graphic xmlns:a="http://schemas.openxmlformats.org/drawingml/2006/main">
+              <a:graphicData uri="http://schemas.openxmlformats.org/drawingml/2006/picture">
+                <pic:pic xmlns:pic="http://schemas.openxmlformats.org/drawingml/2006/picture">
+                  <pic:nvPicPr>
+                    <pic:cNvPr id="1" name=""/>
+                    <pic:cNvPicPr/>
+                  </pic:nvPicPr>
+                  <pic:blipFill>
+                    <a:blip r:embed="rId21"/>
+                    <a:stretch>
+                      <a:fillRect/>
+                    </a:stretch>
+                  </pic:blipFill>
+                  <pic:spPr>
+                    <a:xfrm>
+                      <a:off x="0" y="0"/>
+                      <a:ext cx="5939790" cy="4366260"/>
+                    </a:xfrm>
+                    <a:prstGeom prst="rect">
+                      <a:avLst/>
+                    </a:prstGeom>
+                  </pic:spPr>
+                </pic:pic>
+              </a:graphicData>
+            </a:graphic>
+          </wp:inline>
+        </w:drawing>
+      </w:r>
+    </w:p>
+    <w:p/>
+    <w:p>
+      <w:pPr>
+        <w:pStyle w:val="berschrift1"/>
+      </w:pPr>
+      <w:r>
+        <w:lastRenderedPageBreak/>
+        <w:t>Class-</w:t>
+      </w:r>
+      <w:proofErr w:type="spellStart"/>
+      <w:r>
+        <w:t>Diagram</w:t>
+      </w:r>
+      <w:proofErr w:type="spellEnd"/>
+      <w:r>
+        <w:t xml:space="preserve"> (after)</w:t>
+      </w:r>
+    </w:p>
+    <w:p>
+      <w:r>
+        <w:drawing>
+          <wp:inline distT="0" distB="0" distL="0" distR="0" wp14:anchorId="0193B3A8" wp14:editId="14FB634D">
+            <wp:extent cx="5939790" cy="5461635"/>
+            <wp:effectExtent l="0" t="0" r="3810" b="5715"/>
+            <wp:docPr id="7" name="Grafik 7"/>
+            <wp:cNvGraphicFramePr>
+              <a:graphicFrameLocks xmlns:a="http://schemas.openxmlformats.org/drawingml/2006/main" noChangeAspect="1"/>
+            </wp:cNvGraphicFramePr>
+            <a:graphic xmlns:a="http://schemas.openxmlformats.org/drawingml/2006/main">
+              <a:graphicData uri="http://schemas.openxmlformats.org/drawingml/2006/picture">
+                <pic:pic xmlns:pic="http://schemas.openxmlformats.org/drawingml/2006/picture">
+                  <pic:nvPicPr>
+                    <pic:cNvPr id="1" name=""/>
+                    <pic:cNvPicPr/>
+                  </pic:nvPicPr>
+                  <pic:blipFill>
+                    <a:blip r:embed="rId22"/>
+                    <a:stretch>
+                      <a:fillRect/>
+                    </a:stretch>
+                  </pic:blipFill>
+                  <pic:spPr>
+                    <a:xfrm>
+                      <a:off x="0" y="0"/>
+                      <a:ext cx="5939790" cy="5461635"/>
+                    </a:xfrm>
+                    <a:prstGeom prst="rect">
+                      <a:avLst/>
+                    </a:prstGeom>
+                  </pic:spPr>
+                </pic:pic>
+              </a:graphicData>
+            </a:graphic>
+          </wp:inline>
+        </w:drawing>
+      </w:r>
+    </w:p>
+    <w:p/>
+    <w:p/>
+    <w:p>
+      <w:pPr>
+        <w:ind w:firstLine="1701"/>
+      </w:pPr>
+    </w:p>
     <w:sectPr>
-      <w:footerReference w:type="default" r:id="rId20"/>
+      <w:footerReference w:type="default" r:id="rId23"/>
       <w:pgSz w:w="11906" w:h="16838" w:code="9"/>
       <w:pgMar w:top="2268" w:right="1134" w:bottom="1134" w:left="1418" w:header="397" w:footer="397" w:gutter="0"/>
       <w:cols w:space="708"/>
@@ -1255,6 +2037,7 @@
         <w:color w:val="808080"/>
         <w:sz w:val="18"/>
         <w:szCs w:val="18"/>
+        <w:lang w:val="en-US"/>
       </w:rPr>
     </w:pPr>
     <w:r>
@@ -1325,6 +2108,7 @@
         <w:color w:val="808080"/>
         <w:sz w:val="18"/>
         <w:szCs w:val="18"/>
+        <w:lang w:val="en-US"/>
       </w:rPr>
       <w:t xml:space="preserve">Noser Young AG </w:t>
     </w:r>
@@ -1343,6 +2127,7 @@
         <w:color w:val="808080"/>
         <w:sz w:val="18"/>
         <w:szCs w:val="18"/>
+        <w:lang w:val="en-US"/>
       </w:rPr>
       <w:t xml:space="preserve"> noseryoung.ch </w:t>
     </w:r>
@@ -1361,6 +2146,7 @@
         <w:color w:val="808080"/>
         <w:sz w:val="18"/>
         <w:szCs w:val="18"/>
+        <w:lang w:val="en-US"/>
       </w:rPr>
       <w:t xml:space="preserve"> Member of Noser Group</w:t>
     </w:r>
@@ -1369,15 +2155,9 @@
         <w:color w:val="808080"/>
         <w:sz w:val="18"/>
         <w:szCs w:val="18"/>
+        <w:lang w:val="en-US"/>
       </w:rPr>
       <w:tab/>
-    </w:r>
-    <w:r>
-      <w:rPr>
-        <w:color w:val="808080"/>
-        <w:sz w:val="18"/>
-        <w:szCs w:val="18"/>
-      </w:rPr>
       <w:t xml:space="preserve">Seite </w:t>
     </w:r>
     <w:r>
@@ -1397,6 +2177,7 @@
         <w:color w:val="808080"/>
         <w:sz w:val="18"/>
         <w:szCs w:val="18"/>
+        <w:lang w:val="en-US"/>
       </w:rPr>
       <w:instrText>PAGE  \* Arabic  \* MERGEFORMAT</w:instrText>
     </w:r>
@@ -1417,6 +2198,7 @@
         <w:color w:val="808080"/>
         <w:sz w:val="18"/>
         <w:szCs w:val="18"/>
+        <w:lang w:val="en-US"/>
       </w:rPr>
       <w:t>1</w:t>
     </w:r>
@@ -1435,6 +2217,7 @@
         <w:color w:val="808080"/>
         <w:sz w:val="18"/>
         <w:szCs w:val="18"/>
+        <w:lang w:val="en-US"/>
       </w:rPr>
       <w:t xml:space="preserve"> von </w:t>
     </w:r>
@@ -1455,6 +2238,7 @@
         <w:color w:val="808080"/>
         <w:sz w:val="18"/>
         <w:szCs w:val="18"/>
+        <w:lang w:val="en-US"/>
       </w:rPr>
       <w:instrText>NUMPAGES  \* Arabic  \* MERGEFORMAT</w:instrText>
     </w:r>
@@ -1475,6 +2259,7 @@
         <w:color w:val="808080"/>
         <w:sz w:val="18"/>
         <w:szCs w:val="18"/>
+        <w:lang w:val="en-US"/>
       </w:rPr>
       <w:t>1</w:t>
     </w:r>
@@ -1517,6 +2302,7 @@
         <w:color w:val="808080"/>
         <w:sz w:val="18"/>
         <w:szCs w:val="18"/>
+        <w:lang w:val="en-US"/>
       </w:rPr>
     </w:pPr>
     <w:r>
@@ -1587,6 +2373,7 @@
         <w:color w:val="808080"/>
         <w:sz w:val="18"/>
         <w:szCs w:val="18"/>
+        <w:lang w:val="en-US"/>
       </w:rPr>
       <w:t xml:space="preserve">Noser Young AG </w:t>
     </w:r>
@@ -1605,6 +2392,7 @@
         <w:color w:val="808080"/>
         <w:sz w:val="18"/>
         <w:szCs w:val="18"/>
+        <w:lang w:val="en-US"/>
       </w:rPr>
       <w:t xml:space="preserve"> noseryoung.ch </w:t>
     </w:r>
@@ -1623,6 +2411,7 @@
         <w:color w:val="808080"/>
         <w:sz w:val="18"/>
         <w:szCs w:val="18"/>
+        <w:lang w:val="en-US"/>
       </w:rPr>
       <w:t xml:space="preserve"> Member of Noser Group</w:t>
     </w:r>
@@ -1631,15 +2420,9 @@
         <w:color w:val="808080"/>
         <w:sz w:val="18"/>
         <w:szCs w:val="18"/>
+        <w:lang w:val="en-US"/>
       </w:rPr>
       <w:tab/>
-    </w:r>
-    <w:r>
-      <w:rPr>
-        <w:color w:val="808080"/>
-        <w:sz w:val="18"/>
-        <w:szCs w:val="18"/>
-      </w:rPr>
       <w:t xml:space="preserve">Seite </w:t>
     </w:r>
     <w:r>
@@ -1659,6 +2442,7 @@
         <w:color w:val="808080"/>
         <w:sz w:val="18"/>
         <w:szCs w:val="18"/>
+        <w:lang w:val="en-US"/>
       </w:rPr>
       <w:instrText>PAGE  \* Arabic  \* MERGEFORMAT</w:instrText>
     </w:r>
@@ -1679,6 +2463,7 @@
         <w:color w:val="808080"/>
         <w:sz w:val="18"/>
         <w:szCs w:val="18"/>
+        <w:lang w:val="en-US"/>
       </w:rPr>
       <w:t>1</w:t>
     </w:r>
@@ -1697,6 +2482,7 @@
         <w:color w:val="808080"/>
         <w:sz w:val="18"/>
         <w:szCs w:val="18"/>
+        <w:lang w:val="en-US"/>
       </w:rPr>
       <w:t xml:space="preserve"> von </w:t>
     </w:r>
@@ -1717,6 +2503,7 @@
         <w:color w:val="808080"/>
         <w:sz w:val="18"/>
         <w:szCs w:val="18"/>
+        <w:lang w:val="en-US"/>
       </w:rPr>
       <w:instrText>NUMPAGES  \* Arabic  \* MERGEFORMAT</w:instrText>
     </w:r>
@@ -1737,6 +2524,7 @@
         <w:color w:val="808080"/>
         <w:sz w:val="18"/>
         <w:szCs w:val="18"/>
+        <w:lang w:val="en-US"/>
       </w:rPr>
       <w:t>1</w:t>
     </w:r>
@@ -1765,6 +2553,7 @@
         <w:color w:val="808080"/>
         <w:sz w:val="18"/>
         <w:szCs w:val="18"/>
+        <w:lang w:val="en-US"/>
       </w:rPr>
     </w:pPr>
     <w:r>
@@ -1835,6 +2624,7 @@
         <w:color w:val="808080"/>
         <w:sz w:val="18"/>
         <w:szCs w:val="18"/>
+        <w:lang w:val="en-US"/>
       </w:rPr>
       <w:t xml:space="preserve">Noser Young AG </w:t>
     </w:r>
@@ -1853,6 +2643,7 @@
         <w:color w:val="808080"/>
         <w:sz w:val="18"/>
         <w:szCs w:val="18"/>
+        <w:lang w:val="en-US"/>
       </w:rPr>
       <w:t xml:space="preserve"> noseryoung.ch </w:t>
     </w:r>
@@ -1871,6 +2662,7 @@
         <w:color w:val="808080"/>
         <w:sz w:val="18"/>
         <w:szCs w:val="18"/>
+        <w:lang w:val="en-US"/>
       </w:rPr>
       <w:t xml:space="preserve"> Member of Noser Group</w:t>
     </w:r>
@@ -1879,15 +2671,9 @@
         <w:color w:val="808080"/>
         <w:sz w:val="18"/>
         <w:szCs w:val="18"/>
+        <w:lang w:val="en-US"/>
       </w:rPr>
       <w:tab/>
-    </w:r>
-    <w:r>
-      <w:rPr>
-        <w:color w:val="808080"/>
-        <w:sz w:val="18"/>
-        <w:szCs w:val="18"/>
-      </w:rPr>
       <w:t xml:space="preserve">Seite </w:t>
     </w:r>
     <w:r>
@@ -1907,6 +2693,7 @@
         <w:color w:val="808080"/>
         <w:sz w:val="18"/>
         <w:szCs w:val="18"/>
+        <w:lang w:val="en-US"/>
       </w:rPr>
       <w:instrText>PAGE  \* Arabic  \* MERGEFORMAT</w:instrText>
     </w:r>
@@ -1927,6 +2714,7 @@
         <w:color w:val="808080"/>
         <w:sz w:val="18"/>
         <w:szCs w:val="18"/>
+        <w:lang w:val="en-US"/>
       </w:rPr>
       <w:t>1</w:t>
     </w:r>
@@ -1945,6 +2733,7 @@
         <w:color w:val="808080"/>
         <w:sz w:val="18"/>
         <w:szCs w:val="18"/>
+        <w:lang w:val="en-US"/>
       </w:rPr>
       <w:t xml:space="preserve"> von </w:t>
     </w:r>
@@ -1965,6 +2754,7 @@
         <w:color w:val="808080"/>
         <w:sz w:val="18"/>
         <w:szCs w:val="18"/>
+        <w:lang w:val="en-US"/>
       </w:rPr>
       <w:instrText>NUMPAGES  \* Arabic  \* MERGEFORMAT</w:instrText>
     </w:r>
@@ -1985,6 +2775,7 @@
         <w:color w:val="808080"/>
         <w:sz w:val="18"/>
         <w:szCs w:val="18"/>
+        <w:lang w:val="en-US"/>
       </w:rPr>
       <w:t>1</w:t>
     </w:r>
@@ -4550,7 +5341,10 @@
   </w:compat>
   <w:rsids>
     <w:rsidRoot w:val="00742FC1"/>
+    <w:rsid w:val="00041E93"/>
+    <w:rsid w:val="003D229F"/>
     <w:rsid w:val="00742FC1"/>
+    <w:rsid w:val="00E9493B"/>
   </w:rsids>
   <m:mathPr>
     <m:mathFont m:val="Cambria Math"/>

</xml_diff>